<commit_message>
update report investigasi insiden
</commit_message>
<xml_diff>
--- a/report/Report-Inspection-Investigasi Insiden.docx
+++ b/report/Report-Inspection-Investigasi Insiden.docx
@@ -388,26 +388,38 @@
                 <w:u w:val="single"/>
               </w:rPr>
             </w:pPr>
-            <w:r>
+          </w:p>
+          <w:p>
+            <w:pPr>
+              <w:widowControl w:val="0"/>
               <w:rPr>
                 <w:rFonts w:ascii="Cambria" w:hAnsi="Cambria" w:cs="Tahoma"/>
                 <w:b/>
                 <w:sz w:val="16"/>
                 <w:szCs w:val="16"/>
                 <w:u w:val="single"/>
-              </w:rPr>
-              <w:t>Based on the investigation, describe the Incident chronology, overview, investigation findings, primary root cause, and immediate corrective action taken*</w:t>
-            </w:r>
-          </w:p>
-          <w:p>
-            <w:pPr>
-              <w:widowControl w:val="0"/>
-              <w:rPr>
-                <w:rFonts w:ascii="Cambria" w:hAnsi="Cambria"/>
               </w:rPr>
             </w:pPr>
             <w:bookmarkStart w:id="0" w:name="_GoBack"/>
             <w:bookmarkEnd w:id="0"/>
+            <w:r>
+              <w:rPr>
+                <w:rFonts w:ascii="Cambria" w:hAnsi="Cambria" w:cs="Tahoma"/>
+                <w:b/>
+                <w:sz w:val="16"/>
+                <w:szCs w:val="16"/>
+                <w:u w:val="single"/>
+              </w:rPr>
+              <w:t>Based on the investigation, describe the Incident chronology, overview, investigation findings, primary root cause, and immediate corrective action taken*</w:t>
+            </w:r>
+          </w:p>
+          <w:p>
+            <w:pPr>
+              <w:widowControl w:val="0"/>
+              <w:rPr>
+                <w:rFonts w:ascii="Cambria" w:hAnsi="Cambria"/>
+              </w:rPr>
+            </w:pPr>
           </w:p>
           <w:p>
             <w:pPr>

</xml_diff>